<commit_message>
Update Izvestaj testiranja aplikacije - Milan Lazic.docx
</commit_message>
<xml_diff>
--- a/faza7/Simonine funkcionalnosti/Izvestaj testiranja aplikacije - Milan Lazic.docx
+++ b/faza7/Simonine funkcionalnosti/Izvestaj testiranja aplikacije - Milan Lazic.docx
@@ -1862,7 +1862,7 @@
         <w:rPr>
           <w:rFonts w:cstheme="minorHAnsi"/>
         </w:rPr>
-        <w:t>Funkcionalnost podržava sve scenarije definisane u odgovarajućem SSU dokumentu:</w:t>
+        <w:t>SSU document ne sadrzi sve moguce scenarije</w:t>
       </w:r>
     </w:p>
     <w:p>
@@ -1924,26 +1924,6 @@
     </w:p>
     <w:p>
       <w:pPr>
-        <w:pStyle w:val="ListParagraph"/>
-        <w:ind w:left="1440"/>
-        <w:jc w:val="both"/>
-        <w:rPr>
-          <w:rFonts w:cstheme="minorHAnsi"/>
-          <w:i/>
-          <w:iCs/>
-        </w:rPr>
-      </w:pPr>
-      <w:r>
-        <w:rPr>
-          <w:rFonts w:cstheme="minorHAnsi"/>
-          <w:i/>
-          <w:iCs/>
-        </w:rPr>
-        <w:t>Napomena: U SSU za ovu funkcionalnost treba dodati izbor pregleda svih prijava ili samo nepročitanih</w:t>
-      </w:r>
-    </w:p>
-    <w:p>
-      <w:pPr>
         <w:pStyle w:val="Heading2"/>
         <w:numPr>
           <w:ilvl w:val="1"/>
@@ -2166,7 +2146,6 @@
         <w:rPr>
           <w:rFonts w:cstheme="minorHAnsi"/>
         </w:rPr>
-        <w:lastRenderedPageBreak/>
         <w:t>Korisnik pokušava da doda prazan komentar</w:t>
       </w:r>
     </w:p>
@@ -2291,6 +2270,18 @@
         </w:rPr>
         <w:t>Registracija novog korisnika</w:t>
       </w:r>
+      <w:r>
+        <w:rPr>
+          <w:rFonts w:cstheme="minorHAnsi"/>
+          <w:b/>
+          <w:bCs/>
+          <w:sz w:val="28"/>
+          <w:szCs w:val="28"/>
+        </w:rPr>
+        <w:t xml:space="preserve"> i prodavnice</w:t>
+      </w:r>
+      <w:bookmarkStart w:id="4" w:name="_GoBack"/>
+      <w:bookmarkEnd w:id="4"/>
     </w:p>
     <w:p>
       <w:pPr>
@@ -2525,23 +2516,47 @@
           <w:sz w:val="28"/>
           <w:szCs w:val="28"/>
         </w:rPr>
-        <w:t>Pretraga prodavnica po imenu</w:t>
+        <w:t xml:space="preserve">Registracija </w:t>
+      </w:r>
+      <w:r>
+        <w:rPr>
+          <w:rFonts w:cstheme="minorHAnsi"/>
+          <w:b/>
+          <w:bCs/>
+          <w:sz w:val="28"/>
+          <w:szCs w:val="28"/>
+        </w:rPr>
+        <w:t>nove</w:t>
+      </w:r>
+      <w:r>
+        <w:rPr>
+          <w:rFonts w:cstheme="minorHAnsi"/>
+          <w:b/>
+          <w:bCs/>
+          <w:sz w:val="28"/>
+          <w:szCs w:val="28"/>
+        </w:rPr>
+        <w:t xml:space="preserve"> </w:t>
+      </w:r>
+      <w:r>
+        <w:rPr>
+          <w:rFonts w:cstheme="minorHAnsi"/>
+          <w:b/>
+          <w:bCs/>
+          <w:sz w:val="28"/>
+          <w:szCs w:val="28"/>
+        </w:rPr>
+        <w:t>prodavnice</w:t>
       </w:r>
     </w:p>
     <w:p>
       <w:pPr>
         <w:pStyle w:val="ListParagraph"/>
-        <w:ind w:left="360"/>
-        <w:rPr>
-          <w:rFonts w:cstheme="minorHAnsi"/>
-        </w:rPr>
-      </w:pPr>
-      <w:r>
-        <w:rPr>
-          <w:rFonts w:cstheme="minorHAnsi"/>
-        </w:rPr>
-        <w:t xml:space="preserve">         </w:t>
-      </w:r>
+        <w:ind w:left="792"/>
+        <w:rPr>
+          <w:rFonts w:cstheme="minorHAnsi"/>
+        </w:rPr>
+      </w:pPr>
       <w:r>
         <w:rPr>
           <w:rFonts w:cstheme="minorHAnsi"/>
@@ -2564,7 +2579,7 @@
         <w:rPr>
           <w:rFonts w:cstheme="minorHAnsi"/>
         </w:rPr>
-        <w:t>Korisniku se prikažu prodavnice koje sadrže traženo ime</w:t>
+        <w:t>Neko od polja je ostalo prazno</w:t>
       </w:r>
     </w:p>
     <w:p>
@@ -2582,8 +2597,56 @@
         <w:rPr>
           <w:rFonts w:cstheme="minorHAnsi"/>
         </w:rPr>
-        <w:t>Nema prodavnica koje sadrže traženo ime u sistemu</w:t>
-      </w:r>
+        <w:t>Lozinka i potvrda lozinke se razlikuju</w:t>
+      </w:r>
+    </w:p>
+    <w:p>
+      <w:pPr>
+        <w:pStyle w:val="ListParagraph"/>
+        <w:numPr>
+          <w:ilvl w:val="0"/>
+          <w:numId w:val="5"/>
+        </w:numPr>
+        <w:rPr>
+          <w:rFonts w:cstheme="minorHAnsi"/>
+        </w:rPr>
+      </w:pPr>
+      <w:r>
+        <w:rPr>
+          <w:rFonts w:cstheme="minorHAnsi"/>
+        </w:rPr>
+        <w:t>Već postoji korisnik sa datim korisničkim imenom</w:t>
+      </w:r>
+    </w:p>
+    <w:p>
+      <w:pPr>
+        <w:pStyle w:val="ListParagraph"/>
+        <w:numPr>
+          <w:ilvl w:val="0"/>
+          <w:numId w:val="5"/>
+        </w:numPr>
+        <w:rPr>
+          <w:rFonts w:cstheme="minorHAnsi"/>
+        </w:rPr>
+      </w:pPr>
+      <w:r>
+        <w:rPr>
+          <w:rFonts w:cstheme="minorHAnsi"/>
+        </w:rPr>
+        <w:t>Već postoji korisnik sa datom E-mejl adresom</w:t>
+      </w:r>
+    </w:p>
+    <w:p>
+      <w:pPr>
+        <w:pStyle w:val="ListParagraph"/>
+        <w:numPr>
+          <w:ilvl w:val="0"/>
+          <w:numId w:val="5"/>
+        </w:numPr>
+        <w:rPr>
+          <w:rFonts w:cstheme="minorHAnsi"/>
+        </w:rPr>
+      </w:pPr>
     </w:p>
     <w:p>
       <w:pPr>
@@ -2608,17 +2671,7 @@
           <w:sz w:val="28"/>
           <w:szCs w:val="28"/>
         </w:rPr>
-        <w:t>Pretraga prodavnica po</w:t>
-      </w:r>
-      <w:r>
-        <w:rPr>
-          <w:rFonts w:cstheme="minorHAnsi"/>
-          <w:b/>
-          <w:bCs/>
-          <w:sz w:val="28"/>
-          <w:szCs w:val="28"/>
-        </w:rPr>
-        <w:t xml:space="preserve"> kategorijama</w:t>
+        <w:t>Pretraga prodavnica po imenu</w:t>
       </w:r>
     </w:p>
     <w:p>
@@ -2657,13 +2710,7 @@
         <w:rPr>
           <w:rFonts w:cstheme="minorHAnsi"/>
         </w:rPr>
-        <w:t xml:space="preserve">Korisniku se prikažu prodavnice </w:t>
-      </w:r>
-      <w:r>
-        <w:rPr>
-          <w:rFonts w:cstheme="minorHAnsi"/>
-        </w:rPr>
-        <w:t>tražene kategorije</w:t>
+        <w:t>Korisniku se prikažu prodavnice koje sadrže traženo ime</w:t>
       </w:r>
     </w:p>
     <w:p>
@@ -2681,6 +2728,105 @@
         <w:rPr>
           <w:rFonts w:cstheme="minorHAnsi"/>
         </w:rPr>
+        <w:t>Nema prodavnica koje sadrže traženo ime u sistemu</w:t>
+      </w:r>
+    </w:p>
+    <w:p>
+      <w:pPr>
+        <w:pStyle w:val="ListParagraph"/>
+        <w:numPr>
+          <w:ilvl w:val="1"/>
+          <w:numId w:val="12"/>
+        </w:numPr>
+        <w:rPr>
+          <w:rFonts w:cstheme="minorHAnsi"/>
+          <w:b/>
+          <w:bCs/>
+          <w:sz w:val="28"/>
+          <w:szCs w:val="28"/>
+        </w:rPr>
+      </w:pPr>
+      <w:r>
+        <w:rPr>
+          <w:rFonts w:cstheme="minorHAnsi"/>
+          <w:b/>
+          <w:bCs/>
+          <w:sz w:val="28"/>
+          <w:szCs w:val="28"/>
+        </w:rPr>
+        <w:t>Pretraga prodavnica po</w:t>
+      </w:r>
+      <w:r>
+        <w:rPr>
+          <w:rFonts w:cstheme="minorHAnsi"/>
+          <w:b/>
+          <w:bCs/>
+          <w:sz w:val="28"/>
+          <w:szCs w:val="28"/>
+        </w:rPr>
+        <w:t xml:space="preserve"> kategorijama</w:t>
+      </w:r>
+    </w:p>
+    <w:p>
+      <w:pPr>
+        <w:pStyle w:val="ListParagraph"/>
+        <w:ind w:left="360"/>
+        <w:rPr>
+          <w:rFonts w:cstheme="minorHAnsi"/>
+        </w:rPr>
+      </w:pPr>
+      <w:r>
+        <w:rPr>
+          <w:rFonts w:cstheme="minorHAnsi"/>
+        </w:rPr>
+        <w:t xml:space="preserve">         </w:t>
+      </w:r>
+      <w:r>
+        <w:rPr>
+          <w:rFonts w:cstheme="minorHAnsi"/>
+        </w:rPr>
+        <w:t>Funkcionalnost podržava sve scenarije definisane u odgovarajućem SSU dokumentu:</w:t>
+      </w:r>
+    </w:p>
+    <w:p>
+      <w:pPr>
+        <w:pStyle w:val="ListParagraph"/>
+        <w:numPr>
+          <w:ilvl w:val="0"/>
+          <w:numId w:val="5"/>
+        </w:numPr>
+        <w:rPr>
+          <w:rFonts w:cstheme="minorHAnsi"/>
+        </w:rPr>
+      </w:pPr>
+      <w:r>
+        <w:rPr>
+          <w:rFonts w:cstheme="minorHAnsi"/>
+        </w:rPr>
+        <w:t xml:space="preserve">Korisniku se prikažu prodavnice </w:t>
+      </w:r>
+      <w:r>
+        <w:rPr>
+          <w:rFonts w:cstheme="minorHAnsi"/>
+        </w:rPr>
+        <w:t>tražene kategorije</w:t>
+      </w:r>
+    </w:p>
+    <w:p>
+      <w:pPr>
+        <w:pStyle w:val="ListParagraph"/>
+        <w:numPr>
+          <w:ilvl w:val="0"/>
+          <w:numId w:val="5"/>
+        </w:numPr>
+        <w:rPr>
+          <w:rFonts w:cstheme="minorHAnsi"/>
+        </w:rPr>
+      </w:pPr>
+      <w:r>
+        <w:rPr>
+          <w:rFonts w:cstheme="minorHAnsi"/>
+        </w:rPr>
         <w:t xml:space="preserve">Nema prodavnica </w:t>
       </w:r>
       <w:r>
@@ -2689,8 +2835,6 @@
         </w:rPr>
         <w:t>sa zadatim kategorijama</w:t>
       </w:r>
-      <w:bookmarkStart w:id="4" w:name="_GoBack"/>
-      <w:bookmarkEnd w:id="4"/>
     </w:p>
     <w:p>
       <w:pPr>
@@ -4962,7 +5106,7 @@
     <w:rsid w:val="00461378"/>
     <w:rsid w:val="007D66DF"/>
     <w:rsid w:val="009921E8"/>
-    <w:rsid w:val="00CD3E04"/>
+    <w:rsid w:val="00BC16D2"/>
   </w:rsids>
   <m:mathPr>
     <m:mathFont m:val="Cambria Math"/>
@@ -5785,7 +5929,7 @@
 </file>
 
 <file path=customXml/itemProps2.xml><?xml version="1.0" encoding="utf-8"?>
-<ds:datastoreItem xmlns:ds="http://schemas.openxmlformats.org/officeDocument/2006/customXml" ds:itemID="{DA7D7085-7E42-4B2E-94AC-0770B1114DF4}">
+<ds:datastoreItem xmlns:ds="http://schemas.openxmlformats.org/officeDocument/2006/customXml" ds:itemID="{76583982-9FA6-4220-8AD7-C6490AF02BD3}">
   <ds:schemaRefs>
     <ds:schemaRef ds:uri="http://schemas.openxmlformats.org/officeDocument/2006/bibliography"/>
   </ds:schemaRefs>

</xml_diff>